<commit_message>
Update to the manual to include Fungi scripts
</commit_message>
<xml_diff>
--- a/Herbarium_scripts_manual_tutorial.docx
+++ b/Herbarium_scripts_manual_tutorial.docx
@@ -1,6 +1,6 @@
 
 <file path=word/document.xml><?xml version="1.0" encoding="utf-8"?>
-<w:document xmlns:wpc="http://schemas.microsoft.com/office/word/2010/wordprocessingCanvas" xmlns:cx="http://schemas.microsoft.com/office/drawing/2014/chartex" xmlns:cx1="http://schemas.microsoft.com/office/drawing/2015/9/8/chartex" xmlns:cx2="http://schemas.microsoft.com/office/drawing/2015/10/21/chartex" xmlns:cx3="http://schemas.microsoft.com/office/drawing/2016/5/9/chartex" xmlns:cx4="http://schemas.microsoft.com/office/drawing/2016/5/10/chartex" xmlns:cx5="http://schemas.microsoft.com/office/drawing/2016/5/11/chartex" xmlns:cx6="http://schemas.microsoft.com/office/drawing/2016/5/12/chartex" xmlns:cx7="http://schemas.microsoft.com/office/drawing/2016/5/13/chartex" xmlns:cx8="http://schemas.microsoft.com/office/drawing/2016/5/14/chartex" xmlns:mc="http://schemas.openxmlformats.org/markup-compatibility/2006" xmlns:aink="http://schemas.microsoft.com/office/drawing/2016/ink" xmlns:am3d="http://schemas.microsoft.com/office/drawing/2017/model3d" xmlns:o="urn:schemas-microsoft-com:office:office" xmlns:r="http://schemas.openxmlformats.org/officeDocument/2006/relationships" xmlns:m="http://schemas.openxmlformats.org/officeDocument/2006/math" xmlns:v="urn:schemas-microsoft-com:vml" xmlns:wp14="http://schemas.microsoft.com/office/word/2010/wordprocessingDrawing" xmlns:wp="http://schemas.openxmlformats.org/drawingml/2006/wordprocessingDrawing" xmlns:w10="urn:schemas-microsoft-com:office:word" xmlns:w="http://schemas.openxmlformats.org/wordprocessingml/2006/main" xmlns:w14="http://schemas.microsoft.com/office/word/2010/wordml" xmlns:w15="http://schemas.microsoft.com/office/word/2012/wordml" xmlns:w16cid="http://schemas.microsoft.com/office/word/2016/wordml/cid" xmlns:w16se="http://schemas.microsoft.com/office/word/2015/wordml/symex" xmlns:wpg="http://schemas.microsoft.com/office/word/2010/wordprocessingGroup" xmlns:wpi="http://schemas.microsoft.com/office/word/2010/wordprocessingInk" xmlns:wne="http://schemas.microsoft.com/office/word/2006/wordml" xmlns:wps="http://schemas.microsoft.com/office/word/2010/wordprocessingShape" mc:Ignorable="w14 w15 w16se w16cid wp14">
+<w:document xmlns:wpc="http://schemas.microsoft.com/office/word/2010/wordprocessingCanvas" xmlns:cx="http://schemas.microsoft.com/office/drawing/2014/chartex" xmlns:cx1="http://schemas.microsoft.com/office/drawing/2015/9/8/chartex" xmlns:cx2="http://schemas.microsoft.com/office/drawing/2015/10/21/chartex" xmlns:cx3="http://schemas.microsoft.com/office/drawing/2016/5/9/chartex" xmlns:cx4="http://schemas.microsoft.com/office/drawing/2016/5/10/chartex" xmlns:cx5="http://schemas.microsoft.com/office/drawing/2016/5/11/chartex" xmlns:cx6="http://schemas.microsoft.com/office/drawing/2016/5/12/chartex" xmlns:cx7="http://schemas.microsoft.com/office/drawing/2016/5/13/chartex" xmlns:cx8="http://schemas.microsoft.com/office/drawing/2016/5/14/chartex" xmlns:mc="http://schemas.openxmlformats.org/markup-compatibility/2006" xmlns:aink="http://schemas.microsoft.com/office/drawing/2016/ink" xmlns:am3d="http://schemas.microsoft.com/office/drawing/2017/model3d" xmlns:o="urn:schemas-microsoft-com:office:office" xmlns:r="http://schemas.openxmlformats.org/officeDocument/2006/relationships" xmlns:m="http://schemas.openxmlformats.org/officeDocument/2006/math" xmlns:v="urn:schemas-microsoft-com:vml" xmlns:wp14="http://schemas.microsoft.com/office/word/2010/wordprocessingDrawing" xmlns:wp="http://schemas.openxmlformats.org/drawingml/2006/wordprocessingDrawing" xmlns:w10="urn:schemas-microsoft-com:office:word" xmlns:w="http://schemas.openxmlformats.org/wordprocessingml/2006/main" xmlns:w14="http://schemas.microsoft.com/office/word/2010/wordml" xmlns:w15="http://schemas.microsoft.com/office/word/2012/wordml" xmlns:w16cex="http://schemas.microsoft.com/office/word/2018/wordml/cex" xmlns:w16cid="http://schemas.microsoft.com/office/word/2016/wordml/cid" xmlns:w16="http://schemas.microsoft.com/office/word/2018/wordml" xmlns:w16se="http://schemas.microsoft.com/office/word/2015/wordml/symex" xmlns:wpg="http://schemas.microsoft.com/office/word/2010/wordprocessingGroup" xmlns:wpi="http://schemas.microsoft.com/office/word/2010/wordprocessingInk" xmlns:wne="http://schemas.microsoft.com/office/word/2006/wordml" xmlns:wps="http://schemas.microsoft.com/office/word/2010/wordprocessingShape" mc:Ignorable="w14 w15 w16se w16cid w16 w16cex wp14">
   <w:body>
     <w:p>
       <w:r>
@@ -32,13 +32,9 @@
       </w:r>
       <w:r>
         <w:tab/>
-        <w:t>February 1</w:t>
-      </w:r>
-      <w:r>
-        <w:t>7</w:t>
-      </w:r>
-      <w:r>
-        <w:t>, 2020</w:t>
+      </w:r>
+      <w:r>
+        <w:t>March 29, 2021</w:t>
       </w:r>
     </w:p>
     <w:p>
@@ -77,15 +73,7 @@
     <w:p/>
     <w:p>
       <w:r>
-        <w:t xml:space="preserve">The goal of this manual and tutorial is to provide an overview of how to download and use scripts written for the curation of MICH herbarium image archives. All scripts are written in the python programming language and do a variety of tasks such as checking file names, moving images to their appropriate storage location, and copying images from their storage location to a new folder. The scripts are written to be able to be run on any operating system (Windows, Mac, or Linux) as well as with either python 2.7 or 3.x. A brief description of each script, an example of </w:t>
-      </w:r>
-      <w:proofErr w:type="spellStart"/>
-      <w:r>
-        <w:t>it’s</w:t>
-      </w:r>
-      <w:proofErr w:type="spellEnd"/>
-      <w:r>
-        <w:t xml:space="preserve"> input file where relevant, as well as a description of any user options is provided.</w:t>
+        <w:t>The goal of this manual and tutorial is to provide an overview of how to download and use scripts written for the curation of MICH herbarium image archives. All scripts are written in the python programming language and do a variety of tasks such as checking file names, moving images to their appropriate storage location, and copying images from their storage location to a new folder. The scripts are written to be able to be run on any operating system (Windows, Mac, or Linux) as well as with either python 2.7 or 3.x. A brief description of each script, an example of its input file where relevant, as well as a description of any user options is provided.</w:t>
       </w:r>
     </w:p>
     <w:p/>
@@ -109,18 +97,16 @@
       </w:r>
     </w:p>
     <w:p>
-      <w:hyperlink r:id="rId8">
+      <w:hyperlink r:id="rId8" w:history="1">
         <w:r>
           <w:rPr>
-            <w:color w:val="1155CC"/>
-            <w:u w:val="single"/>
+            <w:rStyle w:val="Hyperlink"/>
           </w:rPr>
-          <w:t>https://github.com/drewlarsonphylo/Herbarium</w:t>
+          <w:t>https://github.com/drewlarsonphylo/Herbarium-collections-management</w:t>
         </w:r>
       </w:hyperlink>
     </w:p>
     <w:p/>
-    <w:p/>
     <w:p>
       <w:r>
         <w:t>Table of Contents</w:t>
@@ -130,7 +116,7 @@
     <w:p>
       <w:pPr>
         <w:rPr>
-          <w:b/>
+          <w:bCs/>
         </w:rPr>
       </w:pPr>
       <w:r>
@@ -155,14 +141,7 @@
     <w:p>
       <w:pPr>
         <w:rPr>
-          <w:bCs/>
-        </w:rPr>
-      </w:pPr>
-    </w:p>
-    <w:p>
-      <w:pPr>
-        <w:rPr>
-          <w:bCs/>
+          <w:b/>
         </w:rPr>
       </w:pPr>
       <w:r>
@@ -202,13 +181,6 @@
           <w:b/>
         </w:rPr>
       </w:pPr>
-    </w:p>
-    <w:p>
-      <w:pPr>
-        <w:rPr>
-          <w:bCs/>
-        </w:rPr>
-      </w:pPr>
       <w:r>
         <w:rPr>
           <w:b/>
@@ -231,54 +203,71 @@
     <w:p>
       <w:pPr>
         <w:rPr>
-          <w:b/>
-        </w:rPr>
-      </w:pPr>
-    </w:p>
-    <w:p>
-      <w:pPr>
-        <w:rPr>
-          <w:bCs/>
-        </w:rPr>
-      </w:pPr>
-      <w:r>
-        <w:rPr>
-          <w:b/>
-        </w:rPr>
-        <w:t>4. Description of Herbarium scripts [as of Feb 1</w:t>
-      </w:r>
-      <w:r>
-        <w:rPr>
-          <w:b/>
+          <w:bCs/>
+        </w:rPr>
+      </w:pPr>
+      <w:r>
+        <w:rPr>
+          <w:b/>
+        </w:rPr>
+        <w:t xml:space="preserve">4. Description of Herbarium scripts [as of </w:t>
+      </w:r>
+      <w:r>
+        <w:rPr>
+          <w:b/>
+        </w:rPr>
+        <w:t>March</w:t>
+      </w:r>
+      <w:r>
+        <w:rPr>
+          <w:b/>
+        </w:rPr>
+        <w:t xml:space="preserve"> </w:t>
+      </w:r>
+      <w:r>
+        <w:rPr>
+          <w:b/>
+        </w:rPr>
+        <w:t>29</w:t>
+      </w:r>
+      <w:r>
+        <w:rPr>
+          <w:b/>
+        </w:rPr>
+        <w:t>, 202</w:t>
+      </w:r>
+      <w:r>
+        <w:rPr>
+          <w:b/>
+        </w:rPr>
+        <w:t>1</w:t>
+      </w:r>
+      <w:r>
+        <w:rPr>
+          <w:b/>
+        </w:rPr>
+        <w:t>]</w:t>
+      </w:r>
+      <w:r>
+        <w:rPr>
+          <w:b/>
+        </w:rPr>
+        <w:t xml:space="preserve"> </w:t>
+      </w:r>
+      <w:r>
+        <w:rPr>
+          <w:bCs/>
+        </w:rPr>
+        <w:t>(pp. 12-3</w:t>
+      </w:r>
+      <w:r>
+        <w:rPr>
+          <w:bCs/>
         </w:rPr>
         <w:t>7</w:t>
       </w:r>
       <w:r>
         <w:rPr>
-          <w:b/>
-        </w:rPr>
-        <w:t>, 2020]</w:t>
-      </w:r>
-      <w:r>
-        <w:rPr>
-          <w:b/>
-        </w:rPr>
-        <w:t xml:space="preserve"> </w:t>
-      </w:r>
-      <w:r>
-        <w:rPr>
-          <w:bCs/>
-        </w:rPr>
-        <w:t>(pp. 12-3</w:t>
-      </w:r>
-      <w:r>
-        <w:rPr>
-          <w:bCs/>
-        </w:rPr>
-        <w:t>1</w:t>
-      </w:r>
-      <w:r>
-        <w:rPr>
           <w:bCs/>
         </w:rPr>
         <w:t>)</w:t>
@@ -286,13 +275,6 @@
     </w:p>
     <w:p>
       <w:pPr>
-        <w:rPr>
-          <w:bCs/>
-        </w:rPr>
-      </w:pPr>
-    </w:p>
-    <w:p>
-      <w:pPr>
         <w:ind w:left="360"/>
       </w:pPr>
       <w:r>
@@ -794,13 +776,7 @@
         <w:rPr>
           <w:b/>
         </w:rPr>
-        <w:t>Unfile_list_of_barcodes.py</w:t>
-      </w:r>
-      <w:r>
-        <w:rPr>
-          <w:b/>
-        </w:rPr>
-        <w:t xml:space="preserve"> </w:t>
+        <w:t xml:space="preserve">Unfile_list_of_barcodes.py </w:t>
       </w:r>
       <w:r>
         <w:rPr>
@@ -814,34 +790,144 @@
         </w:rPr>
         <w:t xml:space="preserve"> 31)</w:t>
       </w:r>
-      <w:bookmarkStart w:id="0" w:name="_GoBack"/>
-      <w:bookmarkEnd w:id="0"/>
-    </w:p>
-    <w:p>
-      <w:pPr>
-        <w:ind w:left="720"/>
-        <w:rPr>
-          <w:b/>
-        </w:rPr>
-      </w:pPr>
-    </w:p>
-    <w:p>
-      <w:pPr>
-        <w:rPr>
-          <w:bCs/>
-        </w:rPr>
-      </w:pPr>
-    </w:p>
-    <w:p>
-      <w:pPr>
-        <w:rPr>
-          <w:b/>
-        </w:rPr>
-      </w:pPr>
-      <w:r>
-        <w:rPr>
-          <w:b/>
-        </w:rPr>
+    </w:p>
+    <w:p>
+      <w:pPr>
+        <w:ind w:left="360"/>
+        <w:rPr>
+          <w:bCs/>
+        </w:rPr>
+      </w:pPr>
+      <w:r>
+        <w:t xml:space="preserve">Fungi | </w:t>
+      </w:r>
+      <w:r>
+        <w:rPr>
+          <w:b/>
+          <w:bCs/>
+          <w:lang w:val="en-US"/>
+        </w:rPr>
+        <w:t>Verify_existance_list_of_fungi_filenames_option_to_copy.py (p. 32)</w:t>
+      </w:r>
+    </w:p>
+    <w:p>
+      <w:pPr>
+        <w:ind w:firstLine="360"/>
+        <w:rPr>
+          <w:b/>
+          <w:bCs/>
+          <w:lang w:val="en-US"/>
+        </w:rPr>
+      </w:pPr>
+      <w:r>
+        <w:t xml:space="preserve">Fungi | </w:t>
+      </w:r>
+      <w:r>
+        <w:rPr>
+          <w:b/>
+          <w:bCs/>
+          <w:lang w:val="en-US"/>
+        </w:rPr>
+        <w:t>File_fungi_images_into_archives_checking_if_duplicates.py (p.3</w:t>
+      </w:r>
+      <w:r>
+        <w:rPr>
+          <w:b/>
+          <w:bCs/>
+          <w:lang w:val="en-US"/>
+        </w:rPr>
+        <w:t>5</w:t>
+      </w:r>
+      <w:r>
+        <w:rPr>
+          <w:b/>
+          <w:bCs/>
+          <w:lang w:val="en-US"/>
+        </w:rPr>
+        <w:t>)</w:t>
+      </w:r>
+    </w:p>
+    <w:p>
+      <w:pPr>
+        <w:ind w:left="360"/>
+        <w:rPr>
+          <w:bCs/>
+        </w:rPr>
+      </w:pPr>
+      <w:r>
+        <w:t>Fungi</w:t>
+      </w:r>
+      <w:r>
+        <w:t xml:space="preserve"> | </w:t>
+      </w:r>
+      <w:r>
+        <w:rPr>
+          <w:b/>
+        </w:rPr>
+        <w:t xml:space="preserve">curate_vascular_image_archives.py </w:t>
+      </w:r>
+      <w:r>
+        <w:rPr>
+          <w:bCs/>
+        </w:rPr>
+        <w:t>(p.3</w:t>
+      </w:r>
+      <w:r>
+        <w:rPr>
+          <w:bCs/>
+        </w:rPr>
+        <w:t>7</w:t>
+      </w:r>
+      <w:r>
+        <w:rPr>
+          <w:bCs/>
+        </w:rPr>
+        <w:t>)</w:t>
+      </w:r>
+    </w:p>
+    <w:p>
+      <w:pPr>
+        <w:ind w:firstLine="360"/>
+        <w:rPr>
+          <w:b/>
+          <w:bCs/>
+          <w:color w:val="00CB0F"/>
+          <w:lang w:val="en-US"/>
+        </w:rPr>
+      </w:pPr>
+    </w:p>
+    <w:p>
+      <w:pPr>
+        <w:ind w:firstLine="360"/>
+        <w:rPr>
+          <w:b/>
+          <w:bCs/>
+          <w:color w:val="00CB0F"/>
+          <w:lang w:val="en-US"/>
+        </w:rPr>
+      </w:pPr>
+    </w:p>
+    <w:p>
+      <w:pPr>
+        <w:rPr>
+          <w:b/>
+          <w:bCs/>
+          <w:color w:val="00CB0F"/>
+          <w:lang w:val="en-US"/>
+        </w:rPr>
+      </w:pPr>
+    </w:p>
+    <w:p>
+      <w:pPr>
+        <w:rPr>
+          <w:b/>
+        </w:rPr>
+      </w:pPr>
+      <w:r>
+        <w:rPr>
+          <w:b/>
+        </w:rPr>
+        <w:lastRenderedPageBreak/>
         <w:t>1. Downloading the scripts</w:t>
       </w:r>
     </w:p>
@@ -2085,7 +2171,13 @@
     </w:p>
     <w:p>
       <w:r>
-        <w:t xml:space="preserve">There are three folders that contain Herbarium scripts: General, </w:t>
+        <w:t xml:space="preserve">There are </w:t>
+      </w:r>
+      <w:r>
+        <w:t xml:space="preserve">four </w:t>
+      </w:r>
+      <w:r>
+        <w:t xml:space="preserve">folders that contain Herbarium scripts: General, </w:t>
       </w:r>
       <w:proofErr w:type="spellStart"/>
       <w:r>
@@ -2093,7 +2185,13 @@
       </w:r>
       <w:proofErr w:type="spellEnd"/>
       <w:r>
-        <w:t>, and Algae.</w:t>
+        <w:t xml:space="preserve">, </w:t>
+      </w:r>
+      <w:r>
+        <w:t xml:space="preserve">Fungi, </w:t>
+      </w:r>
+      <w:r>
+        <w:t>and Algae.</w:t>
       </w:r>
     </w:p>
     <w:p/>
@@ -2133,7 +2231,13 @@
         <w:t xml:space="preserve"> </w:t>
       </w:r>
       <w:r>
-        <w:t xml:space="preserve">contains scripts that are meant to be used for MICH vascular plant images. Several of the scripts in this folder require python functions they inherit from vascular_plant_utils.py. Practically what this means is that these scripts need to be in the same folder as vascular_plant_utils.py, so it’s best to leave them all in </w:t>
+        <w:t>contains scripts that are meant to be used for MICH vascular plant images. Several of the scripts in this folder require python functions they inherit from vascular_plant_utils.py. Practically</w:t>
+      </w:r>
+      <w:r>
+        <w:t>,</w:t>
+      </w:r>
+      <w:r>
+        <w:t xml:space="preserve"> what this means is that these scripts need to be in the same folder as vascular_plant_utils.py, so it’s best to leave them all in </w:t>
       </w:r>
       <w:proofErr w:type="spellStart"/>
       <w:r>
@@ -2142,6 +2246,31 @@
       <w:proofErr w:type="spellEnd"/>
       <w:r>
         <w:t>.</w:t>
+      </w:r>
+    </w:p>
+    <w:p/>
+    <w:p>
+      <w:r>
+        <w:rPr>
+          <w:b/>
+          <w:bCs/>
+        </w:rPr>
+        <w:t>Fungi</w:t>
+      </w:r>
+      <w:r>
+        <w:t xml:space="preserve"> contains scripts that are meant to be used for MICH Fungi (including Lichen) images. These scripts are based on their corresponding scripts for vascular plants, but have been altered to work with Fungi images, which do not have leading zeros and can </w:t>
+      </w:r>
+      <w:r>
+        <w:t xml:space="preserve">have </w:t>
+      </w:r>
+      <w:r>
+        <w:t>anywhere between 1 and 7 digit</w:t>
+      </w:r>
+      <w:r>
+        <w:t>s in their</w:t>
+      </w:r>
+      <w:r>
+        <w:t xml:space="preserve"> barcode numbers. Several of the scripts in this folder require python functions they inherit from fungi_utils.py. Practically, what this means is that these scripts need to be in the same folder as vascular_plant_utils.py, so it’s best to leave them all in Fungi.</w:t>
       </w:r>
     </w:p>
     <w:p/>
@@ -2184,7 +2313,14 @@
     <w:p>
       <w:r>
         <w:lastRenderedPageBreak/>
-        <w:t>General | test_script.py</w:t>
+        <w:t xml:space="preserve">General | </w:t>
+      </w:r>
+      <w:r>
+        <w:rPr>
+          <w:b/>
+          <w:bCs/>
+        </w:rPr>
+        <w:t>test_script.py</w:t>
       </w:r>
     </w:p>
     <w:p/>
@@ -5401,7 +5537,16 @@
     <w:p/>
     <w:p>
       <w:r>
-        <w:t>Run this script while your current working directory the folder than contains the algae image archives you want to investigate.</w:t>
+        <w:t xml:space="preserve">Run this script while your current working directory the folder than contains the </w:t>
+      </w:r>
+      <w:r>
+        <w:t>vascular plant</w:t>
+      </w:r>
+      <w:r>
+        <w:t xml:space="preserve"> </w:t>
+      </w:r>
+      <w:r>
+        <w:t>image archives you want to investigate.</w:t>
       </w:r>
     </w:p>
     <w:p>
@@ -5485,7 +5630,7 @@
           <w:b/>
           <w:bCs/>
         </w:rPr>
-        <w:t>="report_algae_curation.csv"</w:t>
+        <w:t>="report_curation.csv"</w:t>
       </w:r>
     </w:p>
     <w:p>
@@ -5988,19 +6133,7 @@
     </w:p>
     <w:p>
       <w:r>
-        <w:t>The input file with a list of MICH barcodes</w:t>
-      </w:r>
-      <w:r>
-        <w:t xml:space="preserve"> (or complete </w:t>
-      </w:r>
-      <w:r>
-        <w:t>image file names</w:t>
-      </w:r>
-      <w:r>
-        <w:t>)</w:t>
-      </w:r>
-      <w:r>
-        <w:t xml:space="preserve"> for which you would like to search. This script takes in a list of targets, one per line, as an input file. Unless you specify which directory contains your input file, python will look for the input file in your current working directory.</w:t>
+        <w:t>The input file with a list of MICH barcodes (or complete image file names) for which you would like to search. This script takes in a list of targets, one per line, as an input file. Unless you specify which directory contains your input file, python will look for the input file in your current working directory.</w:t>
       </w:r>
     </w:p>
     <w:p/>
@@ -6061,11 +6194,6 @@
       </w:r>
     </w:p>
     <w:p>
-      <w:pPr>
-        <w:rPr>
-          <w:color w:val="000000" w:themeColor="text1"/>
-        </w:rPr>
-      </w:pPr>
       <w:r>
         <w:lastRenderedPageBreak/>
         <w:t xml:space="preserve">The output file for this script is a comma separated values (csv) file that can be opened in excel or another spreadsheet program. The first column is the target, the second is whether or not there was any matches, the third specifies how many matches there were for that target, and the fourth and later columns are the files names that matched which the target (either the </w:t>
@@ -6103,6 +6231,1014 @@
       <w:r>
         <w:t>= user option.</w:t>
       </w:r>
+    </w:p>
+    <w:p>
+      <w:r>
+        <w:br w:type="page"/>
+      </w:r>
+    </w:p>
+    <w:p>
+      <w:pPr>
+        <w:rPr>
+          <w:b/>
+          <w:bCs/>
+          <w:color w:val="00CB0F"/>
+          <w:lang w:val="en-US"/>
+        </w:rPr>
+      </w:pPr>
+      <w:r>
+        <w:rPr>
+          <w:color w:val="000000" w:themeColor="text1"/>
+        </w:rPr>
+        <w:lastRenderedPageBreak/>
+        <w:t xml:space="preserve">Fungi | </w:t>
+      </w:r>
+      <w:r>
+        <w:rPr>
+          <w:b/>
+          <w:bCs/>
+          <w:color w:val="00CB0F"/>
+          <w:lang w:val="en-US"/>
+        </w:rPr>
+        <w:t>Verify_existance_list_of_fungi_filenames_option_to_copy.py</w:t>
+      </w:r>
+    </w:p>
+    <w:p>
+      <w:pPr>
+        <w:rPr>
+          <w:rFonts w:ascii="Menlo" w:hAnsi="Menlo" w:cs="Menlo"/>
+          <w:b/>
+          <w:bCs/>
+          <w:color w:val="00CB0F"/>
+          <w:lang w:val="en-US"/>
+        </w:rPr>
+      </w:pPr>
+    </w:p>
+    <w:p>
+      <w:r>
+        <w:t xml:space="preserve">The script takes a target list as an input file and looks through any herbarium image archive directories in the current working directory. It reports any files that match any of the targets. For each target, it reports the number of hits and the file paths for each hit. </w:t>
+      </w:r>
+    </w:p>
+    <w:p/>
+    <w:p>
+      <w:r>
+        <w:t>The target list can be either a list of barcodes in which case hits will be any file in the archive with that barcode or the target list can be a list of complete file names you are searching for, in which case hits will be only files in archives with that exact name.</w:t>
+      </w:r>
+    </w:p>
+    <w:p/>
+    <w:p>
+      <w:r>
+        <w:t>There is also an option to copy matching files to a new folder.</w:t>
+      </w:r>
+    </w:p>
+    <w:p/>
+    <w:p>
+      <w:r>
+        <w:t>Your current working directory should be the directory with the vascular image archives that you would like to search.</w:t>
+      </w:r>
+    </w:p>
+    <w:p/>
+    <w:p>
+      <w:r>
+        <w:t>User options:</w:t>
+      </w:r>
+    </w:p>
+    <w:p>
+      <w:proofErr w:type="spellStart"/>
+      <w:r>
+        <w:rPr>
+          <w:b/>
+          <w:bCs/>
+        </w:rPr>
+        <w:t>inputTargetPath</w:t>
+      </w:r>
+      <w:proofErr w:type="spellEnd"/>
+      <w:r>
+        <w:rPr>
+          <w:b/>
+          <w:bCs/>
+        </w:rPr>
+        <w:t>="TargetList.txt"</w:t>
+      </w:r>
+    </w:p>
+    <w:p>
+      <w:r>
+        <w:t>The input file with a list of targets for which you want to search.</w:t>
+      </w:r>
+    </w:p>
+    <w:p/>
+    <w:p>
+      <w:proofErr w:type="spellStart"/>
+      <w:r>
+        <w:rPr>
+          <w:b/>
+          <w:bCs/>
+        </w:rPr>
+        <w:t>output_filename</w:t>
+      </w:r>
+      <w:proofErr w:type="spellEnd"/>
+      <w:r>
+        <w:rPr>
+          <w:b/>
+          <w:bCs/>
+        </w:rPr>
+        <w:t>="output.csv"</w:t>
+      </w:r>
+    </w:p>
+    <w:p>
+      <w:pPr>
+        <w:rPr>
+          <w:b/>
+        </w:rPr>
+      </w:pPr>
+      <w:r>
+        <w:t>The name of the output file that this script will create. This can be modified between runs if you don’t want the results of the previous run to be overwritten, otherwise, if the same output file name is specified for two runs, the older version will be overwritten.</w:t>
+      </w:r>
+    </w:p>
+    <w:p/>
+    <w:p>
+      <w:r>
+        <w:rPr>
+          <w:b/>
+          <w:bCs/>
+        </w:rPr>
+        <w:t>header=True</w:t>
+      </w:r>
+      <w:r>
+        <w:rPr>
+          <w:b/>
+          <w:bCs/>
+        </w:rPr>
+        <w:t xml:space="preserve"> </w:t>
+      </w:r>
+      <w:r>
+        <w:t>| True/False</w:t>
+      </w:r>
+    </w:p>
+    <w:p>
+      <w:r>
+        <w:t>Change to True or False depending on if you want a header line specifying the column labels of the output file.</w:t>
+      </w:r>
+    </w:p>
+    <w:p/>
+    <w:p>
+      <w:proofErr w:type="spellStart"/>
+      <w:r>
+        <w:rPr>
+          <w:b/>
+          <w:bCs/>
+        </w:rPr>
+        <w:t>include_full_filepath_names</w:t>
+      </w:r>
+      <w:proofErr w:type="spellEnd"/>
+      <w:r>
+        <w:rPr>
+          <w:b/>
+          <w:bCs/>
+        </w:rPr>
+        <w:t>=True</w:t>
+      </w:r>
+      <w:r>
+        <w:t xml:space="preserve"> | True/False </w:t>
+      </w:r>
+    </w:p>
+    <w:p>
+      <w:r>
+        <w:t>True/False if you would like full file path names for any hits included in the output. If False, only the folder the image is in will be included. If True, the entire path will be output.</w:t>
+      </w:r>
+    </w:p>
+    <w:p/>
+    <w:p>
+      <w:proofErr w:type="spellStart"/>
+      <w:r>
+        <w:rPr>
+          <w:b/>
+          <w:bCs/>
+        </w:rPr>
+        <w:t>copy_image_hits</w:t>
+      </w:r>
+      <w:proofErr w:type="spellEnd"/>
+      <w:r>
+        <w:rPr>
+          <w:b/>
+          <w:bCs/>
+        </w:rPr>
+        <w:t>=False</w:t>
+      </w:r>
+      <w:r>
+        <w:rPr>
+          <w:b/>
+          <w:bCs/>
+        </w:rPr>
+        <w:t xml:space="preserve"> </w:t>
+      </w:r>
+      <w:r>
+        <w:t>| True/False</w:t>
+      </w:r>
+    </w:p>
+    <w:p>
+      <w:r>
+        <w:t xml:space="preserve">If True, all images that hit to one of the targets will be </w:t>
+      </w:r>
+      <w:r>
+        <w:rPr>
+          <w:b/>
+        </w:rPr>
+        <w:t>copied</w:t>
+      </w:r>
+      <w:r>
+        <w:t xml:space="preserve"> (not moved) to the folder specified below by </w:t>
+      </w:r>
+      <w:proofErr w:type="spellStart"/>
+      <w:r>
+        <w:rPr>
+          <w:b/>
+          <w:bCs/>
+        </w:rPr>
+        <w:t>copy_image_directory</w:t>
+      </w:r>
+      <w:proofErr w:type="spellEnd"/>
+      <w:r>
+        <w:t>.</w:t>
+      </w:r>
+    </w:p>
+    <w:p/>
+    <w:p>
+      <w:pPr>
+        <w:rPr>
+          <w:b/>
+          <w:bCs/>
+        </w:rPr>
+      </w:pPr>
+      <w:proofErr w:type="spellStart"/>
+      <w:r>
+        <w:rPr>
+          <w:b/>
+          <w:bCs/>
+        </w:rPr>
+        <w:t>copy_image_directory</w:t>
+      </w:r>
+      <w:proofErr w:type="spellEnd"/>
+      <w:r>
+        <w:rPr>
+          <w:b/>
+          <w:bCs/>
+        </w:rPr>
+        <w:t>="</w:t>
+      </w:r>
+      <w:proofErr w:type="spellStart"/>
+      <w:r>
+        <w:rPr>
+          <w:b/>
+          <w:bCs/>
+        </w:rPr>
+        <w:t>Target_images</w:t>
+      </w:r>
+      <w:proofErr w:type="spellEnd"/>
+      <w:r>
+        <w:rPr>
+          <w:b/>
+          <w:bCs/>
+        </w:rPr>
+        <w:t xml:space="preserve">" </w:t>
+      </w:r>
+    </w:p>
+    <w:p>
+      <w:r>
+        <w:t xml:space="preserve">The name of the folder that images that hit a target will be copied to if </w:t>
+      </w:r>
+      <w:proofErr w:type="spellStart"/>
+      <w:r>
+        <w:t>copy_image_hits</w:t>
+      </w:r>
+      <w:proofErr w:type="spellEnd"/>
+      <w:r>
+        <w:t xml:space="preserve"> is set to True.</w:t>
+      </w:r>
+    </w:p>
+    <w:p/>
+    <w:p>
+      <w:r>
+        <w:t>Input files:</w:t>
+      </w:r>
+    </w:p>
+    <w:p>
+      <w:r>
+        <w:t xml:space="preserve">The input file with a list of MICH fungi image file names (or barcodes) for which you would like to search. This script takes in a list of targets, one per line, as an input file. Unless you specify </w:t>
+      </w:r>
+      <w:r>
+        <w:lastRenderedPageBreak/>
+        <w:t>which directory contains your input file, python will look for the input file in your current working directory.</w:t>
+      </w:r>
+    </w:p>
+    <w:p/>
+    <w:p/>
+    <w:p>
+      <w:r>
+        <w:t>Example input file:</w:t>
+      </w:r>
+    </w:p>
+    <w:p>
+      <w:r>
+        <w:t>1234560</w:t>
+      </w:r>
+    </w:p>
+    <w:p>
+      <w:r>
+        <w:t>1234561</w:t>
+      </w:r>
+    </w:p>
+    <w:p>
+      <w:r>
+        <w:t>1234562</w:t>
+      </w:r>
+    </w:p>
+    <w:p>
+      <w:r>
+        <w:t>1234563</w:t>
+      </w:r>
+    </w:p>
+    <w:p>
+      <w:r>
+        <w:t>1234566</w:t>
+      </w:r>
+    </w:p>
+    <w:p>
+      <w:r>
+        <w:t>1234567</w:t>
+      </w:r>
+    </w:p>
+    <w:p>
+      <w:r>
+        <w:t>MICH-F-1122334.dng</w:t>
+      </w:r>
+    </w:p>
+    <w:p>
+      <w:r>
+        <w:t>MICH-F-11_T.dng</w:t>
+      </w:r>
+    </w:p>
+    <w:p>
+      <w:r>
+        <w:t>MICH-F-120_2.dng</w:t>
+      </w:r>
+    </w:p>
+    <w:p>
+      <w:r>
+        <w:t>MICH-F-1001234C_E_G_T_2.tiff</w:t>
+      </w:r>
+    </w:p>
+    <w:p/>
+    <w:p>
+      <w:r>
+        <w:t>Output files:</w:t>
+      </w:r>
+    </w:p>
+    <w:p>
+      <w:r>
+        <w:t xml:space="preserve">The output file for this script is a comma separated values (csv) file that can be opened in excel or another spreadsheet program. The first column is the target, the second is whether or not there was any matches, the third specifies how many matches there were for that target, and the fourth and later columns are the files names that matched which the target (either the </w:t>
+      </w:r>
+      <w:proofErr w:type="spellStart"/>
+      <w:r>
+        <w:t>folder+filename</w:t>
+      </w:r>
+      <w:proofErr w:type="spellEnd"/>
+      <w:r>
+        <w:t xml:space="preserve"> or the entire absolute path for the file </w:t>
+      </w:r>
+      <w:proofErr w:type="gramStart"/>
+      <w:r>
+        <w:t>depending</w:t>
+      </w:r>
+      <w:proofErr w:type="gramEnd"/>
+      <w:r>
+        <w:t xml:space="preserve"> whether you specified </w:t>
+      </w:r>
+      <w:proofErr w:type="spellStart"/>
+      <w:r>
+        <w:rPr>
+          <w:b/>
+        </w:rPr>
+        <w:t>include_full_filepath_names</w:t>
+      </w:r>
+      <w:proofErr w:type="spellEnd"/>
+      <w:r>
+        <w:rPr>
+          <w:b/>
+        </w:rPr>
+        <w:t>=True</w:t>
+      </w:r>
+      <w:r>
+        <w:t xml:space="preserve">. The output file will be created in your current working directory, unless you specify another directory in the </w:t>
+      </w:r>
+      <w:proofErr w:type="spellStart"/>
+      <w:r>
+        <w:t>output_file</w:t>
+      </w:r>
+      <w:proofErr w:type="spellEnd"/>
+      <w:r>
+        <w:t>= user option.</w:t>
+      </w:r>
+    </w:p>
+    <w:p>
+      <w:pPr>
+        <w:rPr>
+          <w:color w:val="000000" w:themeColor="text1"/>
+        </w:rPr>
+      </w:pPr>
+      <w:r>
+        <w:rPr>
+          <w:color w:val="000000" w:themeColor="text1"/>
+        </w:rPr>
+        <w:br w:type="page"/>
+      </w:r>
+    </w:p>
+    <w:p>
+      <w:pPr>
+        <w:rPr>
+          <w:b/>
+          <w:bCs/>
+          <w:color w:val="00CB0F"/>
+          <w:lang w:val="en-US"/>
+        </w:rPr>
+      </w:pPr>
+      <w:r>
+        <w:rPr>
+          <w:color w:val="000000" w:themeColor="text1"/>
+        </w:rPr>
+        <w:lastRenderedPageBreak/>
+        <w:t xml:space="preserve">Fungi </w:t>
+      </w:r>
+      <w:r>
+        <w:rPr>
+          <w:color w:val="000000" w:themeColor="text1"/>
+        </w:rPr>
+        <w:t xml:space="preserve">| </w:t>
+      </w:r>
+      <w:r>
+        <w:rPr>
+          <w:b/>
+          <w:bCs/>
+          <w:color w:val="00CB0F"/>
+          <w:lang w:val="en-US"/>
+        </w:rPr>
+        <w:t>File_fungi_images_into_archives_checking_if_duplicates.py</w:t>
+      </w:r>
+    </w:p>
+    <w:p>
+      <w:pPr>
+        <w:rPr>
+          <w:b/>
+          <w:bCs/>
+          <w:color w:val="00CB0F"/>
+          <w:lang w:val="en-US"/>
+        </w:rPr>
+      </w:pPr>
+    </w:p>
+    <w:p>
+      <w:proofErr w:type="gramStart"/>
+      <w:r>
+        <w:t>Files</w:t>
+      </w:r>
+      <w:proofErr w:type="gramEnd"/>
+      <w:r>
+        <w:t xml:space="preserve"> fungi images into archive folders after checking that the names are properly formatted MICH </w:t>
+      </w:r>
+      <w:r>
+        <w:t>fungi</w:t>
+      </w:r>
+      <w:r>
+        <w:t xml:space="preserve"> names and checking for duplicates in existing archive folders. It won’t file anything if that name already exists in an archive folder</w:t>
+      </w:r>
+      <w:r>
+        <w:t>, unless you set it to overwrite in the script.</w:t>
+      </w:r>
+    </w:p>
+    <w:p/>
+    <w:p>
+      <w:r>
+        <w:t xml:space="preserve">Run so that your current working directory contains the vascular plant image archives. Images to file should also be in the current working directory. </w:t>
+      </w:r>
+    </w:p>
+    <w:p/>
+    <w:p>
+      <w:r>
+        <w:t xml:space="preserve">Creates a report (a spreadsheet of </w:t>
+      </w:r>
+      <w:r>
+        <w:rPr>
+          <w:b/>
+          <w:bCs/>
+        </w:rPr>
+        <w:t xml:space="preserve">tab </w:t>
+      </w:r>
+      <w:r>
+        <w:t>separate values) of what if did OR would do if running a test.</w:t>
+      </w:r>
+    </w:p>
+    <w:p/>
+    <w:p>
+      <w:r>
+        <w:t>User options:</w:t>
+      </w:r>
+    </w:p>
+    <w:p>
+      <w:proofErr w:type="spellStart"/>
+      <w:r>
+        <w:rPr>
+          <w:b/>
+          <w:bCs/>
+        </w:rPr>
+        <w:t>only_test</w:t>
+      </w:r>
+      <w:proofErr w:type="spellEnd"/>
+      <w:r>
+        <w:rPr>
+          <w:b/>
+          <w:bCs/>
+        </w:rPr>
+        <w:t xml:space="preserve">=True </w:t>
+      </w:r>
+      <w:r>
+        <w:t>|</w:t>
+      </w:r>
+      <w:r>
+        <w:t xml:space="preserve"> True or False</w:t>
+      </w:r>
+    </w:p>
+    <w:p>
+      <w:r>
+        <w:t>This is an option to run the Filing script as a test run. Unless this is set to False, the script will run, but will not create any folders or move any files. The output file will still be created and appear as if the script has actually moved the files.</w:t>
+      </w:r>
+    </w:p>
+    <w:p>
+      <w:pPr>
+        <w:rPr>
+          <w:b/>
+          <w:bCs/>
+        </w:rPr>
+      </w:pPr>
+    </w:p>
+    <w:p>
+      <w:proofErr w:type="spellStart"/>
+      <w:r>
+        <w:rPr>
+          <w:b/>
+          <w:bCs/>
+        </w:rPr>
+        <w:t>enable_reading_metadata</w:t>
+      </w:r>
+      <w:proofErr w:type="spellEnd"/>
+      <w:r>
+        <w:rPr>
+          <w:b/>
+          <w:bCs/>
+        </w:rPr>
+        <w:t>=False</w:t>
+      </w:r>
+      <w:r>
+        <w:rPr>
+          <w:b/>
+          <w:bCs/>
+        </w:rPr>
+        <w:t xml:space="preserve"> </w:t>
+      </w:r>
+      <w:r>
+        <w:t>| True or False</w:t>
+      </w:r>
+    </w:p>
+    <w:p>
+      <w:r>
+        <w:t xml:space="preserve">Requires the program </w:t>
+      </w:r>
+      <w:proofErr w:type="spellStart"/>
+      <w:r>
+        <w:t>Exifread</w:t>
+      </w:r>
+      <w:proofErr w:type="spellEnd"/>
+      <w:r>
+        <w:t xml:space="preserve"> 2.1.2 to be installed for the version of python you are using. If this is needed, the module can be installed with pip. Contact IT about how to do this. Allows the image creation date for duplicated files to be output. With option will do nothing if </w:t>
+      </w:r>
+      <w:proofErr w:type="spellStart"/>
+      <w:r>
+        <w:rPr>
+          <w:b/>
+          <w:bCs/>
+        </w:rPr>
+        <w:t>overwrite_all_copy_files_with_ones_in_base_dir</w:t>
+      </w:r>
+      <w:proofErr w:type="spellEnd"/>
+      <w:r>
+        <w:t xml:space="preserve"> is set to True. If set to False, the script will still run, even if </w:t>
+      </w:r>
+      <w:proofErr w:type="spellStart"/>
+      <w:r>
+        <w:t>Exifread</w:t>
+      </w:r>
+      <w:proofErr w:type="spellEnd"/>
+      <w:r>
+        <w:t xml:space="preserve"> is not installed.</w:t>
+      </w:r>
+    </w:p>
+    <w:p>
+      <w:pPr>
+        <w:rPr>
+          <w:b/>
+          <w:bCs/>
+        </w:rPr>
+      </w:pPr>
+    </w:p>
+    <w:p>
+      <w:proofErr w:type="spellStart"/>
+      <w:r>
+        <w:rPr>
+          <w:b/>
+          <w:bCs/>
+        </w:rPr>
+        <w:t>image_extension</w:t>
+      </w:r>
+      <w:proofErr w:type="spellEnd"/>
+      <w:r>
+        <w:rPr>
+          <w:b/>
+          <w:bCs/>
+        </w:rPr>
+        <w:t>=</w:t>
+      </w:r>
+      <w:proofErr w:type="gramStart"/>
+      <w:r>
+        <w:rPr>
+          <w:b/>
+          <w:bCs/>
+        </w:rPr>
+        <w:t>".</w:t>
+      </w:r>
+      <w:proofErr w:type="spellStart"/>
+      <w:r>
+        <w:rPr>
+          <w:b/>
+          <w:bCs/>
+        </w:rPr>
+        <w:t>dng</w:t>
+      </w:r>
+      <w:proofErr w:type="spellEnd"/>
+      <w:proofErr w:type="gramEnd"/>
+      <w:r>
+        <w:rPr>
+          <w:b/>
+          <w:bCs/>
+        </w:rPr>
+        <w:t>"</w:t>
+      </w:r>
+      <w:r>
+        <w:t xml:space="preserve"> </w:t>
+      </w:r>
+    </w:p>
+    <w:p>
+      <w:r>
+        <w:t>The file extension for the type of file you want to process in quotes. This is case sensitive.</w:t>
+      </w:r>
+    </w:p>
+    <w:p>
+      <w:r>
+        <w:t>Include a period.</w:t>
+      </w:r>
+    </w:p>
+    <w:p>
+      <w:pPr>
+        <w:rPr>
+          <w:b/>
+          <w:bCs/>
+        </w:rPr>
+      </w:pPr>
+    </w:p>
+    <w:p>
+      <w:pPr>
+        <w:rPr>
+          <w:b/>
+          <w:bCs/>
+        </w:rPr>
+      </w:pPr>
+      <w:proofErr w:type="spellStart"/>
+      <w:r>
+        <w:rPr>
+          <w:b/>
+          <w:bCs/>
+        </w:rPr>
+        <w:t>output_file</w:t>
+      </w:r>
+      <w:proofErr w:type="spellEnd"/>
+      <w:r>
+        <w:rPr>
+          <w:b/>
+          <w:bCs/>
+        </w:rPr>
+        <w:t>="</w:t>
+      </w:r>
+      <w:proofErr w:type="spellStart"/>
+      <w:r>
+        <w:rPr>
+          <w:b/>
+          <w:bCs/>
+        </w:rPr>
+        <w:t>Record_of_images_filed.tsv</w:t>
+      </w:r>
+      <w:proofErr w:type="spellEnd"/>
+      <w:r>
+        <w:rPr>
+          <w:b/>
+          <w:bCs/>
+        </w:rPr>
+        <w:t>"</w:t>
+      </w:r>
+    </w:p>
+    <w:p>
+      <w:pPr>
+        <w:rPr>
+          <w:b/>
+        </w:rPr>
+      </w:pPr>
+      <w:r>
+        <w:t>The name of the output file that this script will create. This can be modified between runs if you don’t want the results of the previous run to be overwritten, otherwise, if the same output file name is specified for two runs, the older version will be overwritten.</w:t>
+      </w:r>
+      <w:r>
+        <w:t xml:space="preserve"> See below for details on the output file.</w:t>
+      </w:r>
+    </w:p>
+    <w:p>
+      <w:pPr>
+        <w:rPr>
+          <w:b/>
+          <w:bCs/>
+        </w:rPr>
+      </w:pPr>
+    </w:p>
+    <w:p>
+      <w:proofErr w:type="spellStart"/>
+      <w:r>
+        <w:rPr>
+          <w:b/>
+          <w:bCs/>
+        </w:rPr>
+        <w:t>overwrite_all_copy_files_with_ones_in_base_dir</w:t>
+      </w:r>
+      <w:proofErr w:type="spellEnd"/>
+      <w:r>
+        <w:rPr>
+          <w:b/>
+          <w:bCs/>
+        </w:rPr>
+        <w:t>=False</w:t>
+      </w:r>
+      <w:r>
+        <w:t xml:space="preserve"> </w:t>
+      </w:r>
+    </w:p>
+    <w:p>
+      <w:r>
+        <w:t xml:space="preserve">If set to true, Image files will be filed, </w:t>
+      </w:r>
+      <w:r>
+        <w:t>overwriting</w:t>
+      </w:r>
+      <w:r>
+        <w:t xml:space="preserve"> those that are currently in those dirs. Be careful with this.</w:t>
+      </w:r>
+    </w:p>
+    <w:p/>
+    <w:p>
+      <w:r>
+        <w:t>Input files:</w:t>
+      </w:r>
+    </w:p>
+    <w:p>
+      <w:r>
+        <w:t>None</w:t>
+      </w:r>
+    </w:p>
+    <w:p/>
+    <w:p>
+      <w:r>
+        <w:t>Output files:</w:t>
+      </w:r>
+    </w:p>
+    <w:p>
+      <w:r>
+        <w:lastRenderedPageBreak/>
+        <w:t xml:space="preserve">The output file for this script is a file of tab separated values that can be opened in excel. The spreadsheet contains eight columns. Which are as follows: 1) The filename of the file 2) The barcode of the file followed by a comma 3) whether or not the file was filed (or would have been if a test) 4) Whether or not there was an issue with the file name 5) The location to which the file should be filed 6) Whether or not the image file is a duplicate to a file already in the archives 7) If duplicated, the date the image already in the archives was taken (Requires </w:t>
+      </w:r>
+      <w:proofErr w:type="spellStart"/>
+      <w:r>
+        <w:t>exifread</w:t>
+      </w:r>
+      <w:proofErr w:type="spellEnd"/>
+      <w:r>
+        <w:t xml:space="preserve"> module to be installed) 8) If duplicated, the date the image that would be filed was taken (Requires </w:t>
+      </w:r>
+      <w:proofErr w:type="spellStart"/>
+      <w:r>
+        <w:t>exifread</w:t>
+      </w:r>
+      <w:proofErr w:type="spellEnd"/>
+      <w:r>
+        <w:t xml:space="preserve"> module to be installed).</w:t>
+      </w:r>
+    </w:p>
+    <w:p>
+      <w:pPr>
+        <w:rPr>
+          <w:b/>
+          <w:bCs/>
+          <w:color w:val="00CB0F"/>
+          <w:lang w:val="en-US"/>
+        </w:rPr>
+      </w:pPr>
+    </w:p>
+    <w:p>
+      <w:pPr>
+        <w:rPr>
+          <w:color w:val="000000" w:themeColor="text1"/>
+        </w:rPr>
+      </w:pPr>
+      <w:r>
+        <w:rPr>
+          <w:color w:val="000000" w:themeColor="text1"/>
+        </w:rPr>
+        <w:br w:type="page"/>
+      </w:r>
+    </w:p>
+    <w:p>
+      <w:pPr>
+        <w:rPr>
+          <w:b/>
+        </w:rPr>
+      </w:pPr>
+      <w:r>
+        <w:lastRenderedPageBreak/>
+        <w:t>Fungi</w:t>
+      </w:r>
+      <w:r>
+        <w:t xml:space="preserve"> | </w:t>
+      </w:r>
+      <w:r>
+        <w:rPr>
+          <w:b/>
+        </w:rPr>
+        <w:t>curate_vascular_image_archives.py</w:t>
+      </w:r>
+    </w:p>
+    <w:p/>
+    <w:p>
+      <w:r>
+        <w:t xml:space="preserve">This script checks that all images in archives are in the correct directory and have valid </w:t>
+      </w:r>
+      <w:r>
+        <w:t xml:space="preserve">fungi </w:t>
+      </w:r>
+      <w:r>
+        <w:t xml:space="preserve">file names for MICH </w:t>
+      </w:r>
+      <w:r>
+        <w:t xml:space="preserve">fungi </w:t>
+      </w:r>
+      <w:r>
+        <w:t>specimens.</w:t>
+      </w:r>
+    </w:p>
+    <w:p/>
+    <w:p>
+      <w:r>
+        <w:t xml:space="preserve">Run this script while your current working directory the folder than contains the </w:t>
+      </w:r>
+      <w:r>
+        <w:t>fungi</w:t>
+      </w:r>
+      <w:r>
+        <w:t xml:space="preserve"> image archives you want to investigate.</w:t>
+      </w:r>
+    </w:p>
+    <w:p>
+      <w:r>
+        <w:tab/>
+      </w:r>
+      <w:r>
+        <w:tab/>
+      </w:r>
+    </w:p>
+    <w:p>
+      <w:r>
+        <w:t>User options:</w:t>
+      </w:r>
+    </w:p>
+    <w:p>
+      <w:proofErr w:type="spellStart"/>
+      <w:r>
+        <w:rPr>
+          <w:b/>
+          <w:bCs/>
+        </w:rPr>
+        <w:t>which_extension</w:t>
+      </w:r>
+      <w:proofErr w:type="spellEnd"/>
+      <w:r>
+        <w:rPr>
+          <w:b/>
+          <w:bCs/>
+        </w:rPr>
+        <w:t>="</w:t>
+      </w:r>
+      <w:proofErr w:type="spellStart"/>
+      <w:r>
+        <w:rPr>
+          <w:b/>
+          <w:bCs/>
+        </w:rPr>
+        <w:t>dng</w:t>
+      </w:r>
+      <w:proofErr w:type="spellEnd"/>
+      <w:r>
+        <w:rPr>
+          <w:b/>
+          <w:bCs/>
+        </w:rPr>
+        <w:t>"</w:t>
+      </w:r>
+    </w:p>
+    <w:p>
+      <w:r>
+        <w:t>This option specifies what file type you want to curate. The script will flag any files that do not have this extension during the curation process. Be case sensitive and don’t include a period.</w:t>
+      </w:r>
+    </w:p>
+    <w:p>
+      <w:pPr>
+        <w:rPr>
+          <w:b/>
+          <w:bCs/>
+        </w:rPr>
+      </w:pPr>
+    </w:p>
+    <w:p>
+      <w:pPr>
+        <w:rPr>
+          <w:b/>
+          <w:bCs/>
+        </w:rPr>
+      </w:pPr>
+      <w:proofErr w:type="spellStart"/>
+      <w:r>
+        <w:rPr>
+          <w:b/>
+          <w:bCs/>
+        </w:rPr>
+        <w:t>output_file</w:t>
+      </w:r>
+      <w:proofErr w:type="spellEnd"/>
+      <w:r>
+        <w:rPr>
+          <w:b/>
+          <w:bCs/>
+        </w:rPr>
+        <w:t>="report_curation.csv"</w:t>
+      </w:r>
+    </w:p>
+    <w:p>
+      <w:pPr>
+        <w:rPr>
+          <w:b/>
+        </w:rPr>
+      </w:pPr>
+      <w:r>
+        <w:t>The name of the output file that this script will create. This can be modified between runs if you don’t want the results of the previous run to be overwritten, otherwise, if the same output file name is specified for two runs, the older version will be overwritten.</w:t>
+      </w:r>
+    </w:p>
+    <w:p/>
+    <w:p>
+      <w:r>
+        <w:t>Input file:</w:t>
+      </w:r>
+    </w:p>
+    <w:p>
+      <w:r>
+        <w:t>None</w:t>
+      </w:r>
+    </w:p>
+    <w:p/>
+    <w:p>
+      <w:r>
+        <w:t>Output file:</w:t>
+      </w:r>
+    </w:p>
+    <w:p>
+      <w:r>
+        <w:t>The output file for this script is a csv with three columns. One column is produced for each issue found by the script. The first indicates the name of the file at issue, the second contains the directory that file is currently in, and the third is a brief note about the issue.</w:t>
+      </w:r>
+    </w:p>
+    <w:p>
+      <w:pPr>
+        <w:rPr>
+          <w:color w:val="000000" w:themeColor="text1"/>
+        </w:rPr>
+      </w:pPr>
     </w:p>
     <w:sectPr>
       <w:footerReference w:type="even" r:id="rId23"/>
@@ -6117,7 +7253,7 @@
 </file>
 
 <file path=word/endnotes.xml><?xml version="1.0" encoding="utf-8"?>
-<w:endnotes xmlns:wpc="http://schemas.microsoft.com/office/word/2010/wordprocessingCanvas" xmlns:cx="http://schemas.microsoft.com/office/drawing/2014/chartex" xmlns:cx1="http://schemas.microsoft.com/office/drawing/2015/9/8/chartex" xmlns:cx2="http://schemas.microsoft.com/office/drawing/2015/10/21/chartex" xmlns:cx3="http://schemas.microsoft.com/office/drawing/2016/5/9/chartex" xmlns:cx4="http://schemas.microsoft.com/office/drawing/2016/5/10/chartex" xmlns:cx5="http://schemas.microsoft.com/office/drawing/2016/5/11/chartex" xmlns:cx6="http://schemas.microsoft.com/office/drawing/2016/5/12/chartex" xmlns:cx7="http://schemas.microsoft.com/office/drawing/2016/5/13/chartex" xmlns:cx8="http://schemas.microsoft.com/office/drawing/2016/5/14/chartex" xmlns:mc="http://schemas.openxmlformats.org/markup-compatibility/2006" xmlns:aink="http://schemas.microsoft.com/office/drawing/2016/ink" xmlns:am3d="http://schemas.microsoft.com/office/drawing/2017/model3d" xmlns:o="urn:schemas-microsoft-com:office:office" xmlns:r="http://schemas.openxmlformats.org/officeDocument/2006/relationships" xmlns:m="http://schemas.openxmlformats.org/officeDocument/2006/math" xmlns:v="urn:schemas-microsoft-com:vml" xmlns:wp14="http://schemas.microsoft.com/office/word/2010/wordprocessingDrawing" xmlns:wp="http://schemas.openxmlformats.org/drawingml/2006/wordprocessingDrawing" xmlns:w10="urn:schemas-microsoft-com:office:word" xmlns:w="http://schemas.openxmlformats.org/wordprocessingml/2006/main" xmlns:w14="http://schemas.microsoft.com/office/word/2010/wordml" xmlns:w15="http://schemas.microsoft.com/office/word/2012/wordml" xmlns:w16cid="http://schemas.microsoft.com/office/word/2016/wordml/cid" xmlns:w16se="http://schemas.microsoft.com/office/word/2015/wordml/symex" xmlns:wpg="http://schemas.microsoft.com/office/word/2010/wordprocessingGroup" xmlns:wpi="http://schemas.microsoft.com/office/word/2010/wordprocessingInk" xmlns:wne="http://schemas.microsoft.com/office/word/2006/wordml" xmlns:wps="http://schemas.microsoft.com/office/word/2010/wordprocessingShape" mc:Ignorable="w14 w15 w16se w16cid wp14">
+<w:endnotes xmlns:wpc="http://schemas.microsoft.com/office/word/2010/wordprocessingCanvas" xmlns:cx="http://schemas.microsoft.com/office/drawing/2014/chartex" xmlns:cx1="http://schemas.microsoft.com/office/drawing/2015/9/8/chartex" xmlns:cx2="http://schemas.microsoft.com/office/drawing/2015/10/21/chartex" xmlns:cx3="http://schemas.microsoft.com/office/drawing/2016/5/9/chartex" xmlns:cx4="http://schemas.microsoft.com/office/drawing/2016/5/10/chartex" xmlns:cx5="http://schemas.microsoft.com/office/drawing/2016/5/11/chartex" xmlns:cx6="http://schemas.microsoft.com/office/drawing/2016/5/12/chartex" xmlns:cx7="http://schemas.microsoft.com/office/drawing/2016/5/13/chartex" xmlns:cx8="http://schemas.microsoft.com/office/drawing/2016/5/14/chartex" xmlns:mc="http://schemas.openxmlformats.org/markup-compatibility/2006" xmlns:aink="http://schemas.microsoft.com/office/drawing/2016/ink" xmlns:am3d="http://schemas.microsoft.com/office/drawing/2017/model3d" xmlns:o="urn:schemas-microsoft-com:office:office" xmlns:r="http://schemas.openxmlformats.org/officeDocument/2006/relationships" xmlns:m="http://schemas.openxmlformats.org/officeDocument/2006/math" xmlns:v="urn:schemas-microsoft-com:vml" xmlns:wp14="http://schemas.microsoft.com/office/word/2010/wordprocessingDrawing" xmlns:wp="http://schemas.openxmlformats.org/drawingml/2006/wordprocessingDrawing" xmlns:w10="urn:schemas-microsoft-com:office:word" xmlns:w="http://schemas.openxmlformats.org/wordprocessingml/2006/main" xmlns:w14="http://schemas.microsoft.com/office/word/2010/wordml" xmlns:w15="http://schemas.microsoft.com/office/word/2012/wordml" xmlns:w16cex="http://schemas.microsoft.com/office/word/2018/wordml/cex" xmlns:w16cid="http://schemas.microsoft.com/office/word/2016/wordml/cid" xmlns:w16="http://schemas.microsoft.com/office/word/2018/wordml" xmlns:w16se="http://schemas.microsoft.com/office/word/2015/wordml/symex" xmlns:wpg="http://schemas.microsoft.com/office/word/2010/wordprocessingGroup" xmlns:wpi="http://schemas.microsoft.com/office/word/2010/wordprocessingInk" xmlns:wne="http://schemas.microsoft.com/office/word/2006/wordml" xmlns:wps="http://schemas.microsoft.com/office/word/2010/wordprocessingShape" mc:Ignorable="w14 w15 w16se w16cid w16 w16cex wp14">
   <w:endnote w:type="separator" w:id="-1">
     <w:p>
       <w:pPr>
@@ -6142,7 +7278,7 @@
 </file>
 
 <file path=word/footer1.xml><?xml version="1.0" encoding="utf-8"?>
-<w:ftr xmlns:wpc="http://schemas.microsoft.com/office/word/2010/wordprocessingCanvas" xmlns:cx="http://schemas.microsoft.com/office/drawing/2014/chartex" xmlns:cx1="http://schemas.microsoft.com/office/drawing/2015/9/8/chartex" xmlns:cx2="http://schemas.microsoft.com/office/drawing/2015/10/21/chartex" xmlns:cx3="http://schemas.microsoft.com/office/drawing/2016/5/9/chartex" xmlns:cx4="http://schemas.microsoft.com/office/drawing/2016/5/10/chartex" xmlns:cx5="http://schemas.microsoft.com/office/drawing/2016/5/11/chartex" xmlns:cx6="http://schemas.microsoft.com/office/drawing/2016/5/12/chartex" xmlns:cx7="http://schemas.microsoft.com/office/drawing/2016/5/13/chartex" xmlns:cx8="http://schemas.microsoft.com/office/drawing/2016/5/14/chartex" xmlns:mc="http://schemas.openxmlformats.org/markup-compatibility/2006" xmlns:aink="http://schemas.microsoft.com/office/drawing/2016/ink" xmlns:am3d="http://schemas.microsoft.com/office/drawing/2017/model3d" xmlns:o="urn:schemas-microsoft-com:office:office" xmlns:r="http://schemas.openxmlformats.org/officeDocument/2006/relationships" xmlns:m="http://schemas.openxmlformats.org/officeDocument/2006/math" xmlns:v="urn:schemas-microsoft-com:vml" xmlns:wp14="http://schemas.microsoft.com/office/word/2010/wordprocessingDrawing" xmlns:wp="http://schemas.openxmlformats.org/drawingml/2006/wordprocessingDrawing" xmlns:w10="urn:schemas-microsoft-com:office:word" xmlns:w="http://schemas.openxmlformats.org/wordprocessingml/2006/main" xmlns:w14="http://schemas.microsoft.com/office/word/2010/wordml" xmlns:w15="http://schemas.microsoft.com/office/word/2012/wordml" xmlns:w16cid="http://schemas.microsoft.com/office/word/2016/wordml/cid" xmlns:w16se="http://schemas.microsoft.com/office/word/2015/wordml/symex" xmlns:wpg="http://schemas.microsoft.com/office/word/2010/wordprocessingGroup" xmlns:wpi="http://schemas.microsoft.com/office/word/2010/wordprocessingInk" xmlns:wne="http://schemas.microsoft.com/office/word/2006/wordml" xmlns:wps="http://schemas.microsoft.com/office/word/2010/wordprocessingShape" mc:Ignorable="w14 w15 w16se w16cid wp14">
+<w:ftr xmlns:wpc="http://schemas.microsoft.com/office/word/2010/wordprocessingCanvas" xmlns:cx="http://schemas.microsoft.com/office/drawing/2014/chartex" xmlns:cx1="http://schemas.microsoft.com/office/drawing/2015/9/8/chartex" xmlns:cx2="http://schemas.microsoft.com/office/drawing/2015/10/21/chartex" xmlns:cx3="http://schemas.microsoft.com/office/drawing/2016/5/9/chartex" xmlns:cx4="http://schemas.microsoft.com/office/drawing/2016/5/10/chartex" xmlns:cx5="http://schemas.microsoft.com/office/drawing/2016/5/11/chartex" xmlns:cx6="http://schemas.microsoft.com/office/drawing/2016/5/12/chartex" xmlns:cx7="http://schemas.microsoft.com/office/drawing/2016/5/13/chartex" xmlns:cx8="http://schemas.microsoft.com/office/drawing/2016/5/14/chartex" xmlns:mc="http://schemas.openxmlformats.org/markup-compatibility/2006" xmlns:aink="http://schemas.microsoft.com/office/drawing/2016/ink" xmlns:am3d="http://schemas.microsoft.com/office/drawing/2017/model3d" xmlns:o="urn:schemas-microsoft-com:office:office" xmlns:r="http://schemas.openxmlformats.org/officeDocument/2006/relationships" xmlns:m="http://schemas.openxmlformats.org/officeDocument/2006/math" xmlns:v="urn:schemas-microsoft-com:vml" xmlns:wp14="http://schemas.microsoft.com/office/word/2010/wordprocessingDrawing" xmlns:wp="http://schemas.openxmlformats.org/drawingml/2006/wordprocessingDrawing" xmlns:w10="urn:schemas-microsoft-com:office:word" xmlns:w="http://schemas.openxmlformats.org/wordprocessingml/2006/main" xmlns:w14="http://schemas.microsoft.com/office/word/2010/wordml" xmlns:w15="http://schemas.microsoft.com/office/word/2012/wordml" xmlns:w16cex="http://schemas.microsoft.com/office/word/2018/wordml/cex" xmlns:w16cid="http://schemas.microsoft.com/office/word/2016/wordml/cid" xmlns:w16="http://schemas.microsoft.com/office/word/2018/wordml" xmlns:w16se="http://schemas.microsoft.com/office/word/2015/wordml/symex" xmlns:wpg="http://schemas.microsoft.com/office/word/2010/wordprocessingGroup" xmlns:wpi="http://schemas.microsoft.com/office/word/2010/wordprocessingInk" xmlns:wne="http://schemas.microsoft.com/office/word/2006/wordml" xmlns:wps="http://schemas.microsoft.com/office/word/2010/wordprocessingShape" mc:Ignorable="w14 w15 w16se w16cid w16 w16cex wp14">
   <w:sdt>
     <w:sdtPr>
       <w:rPr>
@@ -6154,11 +7290,6 @@
         <w:docPartUnique/>
       </w:docPartObj>
     </w:sdtPr>
-    <w:sdtEndPr>
-      <w:rPr>
-        <w:rStyle w:val="PageNumber"/>
-      </w:rPr>
-    </w:sdtEndPr>
     <w:sdtContent>
       <w:p>
         <w:pPr>
@@ -6199,7 +7330,7 @@
 </file>
 
 <file path=word/footer2.xml><?xml version="1.0" encoding="utf-8"?>
-<w:ftr xmlns:wpc="http://schemas.microsoft.com/office/word/2010/wordprocessingCanvas" xmlns:cx="http://schemas.microsoft.com/office/drawing/2014/chartex" xmlns:cx1="http://schemas.microsoft.com/office/drawing/2015/9/8/chartex" xmlns:cx2="http://schemas.microsoft.com/office/drawing/2015/10/21/chartex" xmlns:cx3="http://schemas.microsoft.com/office/drawing/2016/5/9/chartex" xmlns:cx4="http://schemas.microsoft.com/office/drawing/2016/5/10/chartex" xmlns:cx5="http://schemas.microsoft.com/office/drawing/2016/5/11/chartex" xmlns:cx6="http://schemas.microsoft.com/office/drawing/2016/5/12/chartex" xmlns:cx7="http://schemas.microsoft.com/office/drawing/2016/5/13/chartex" xmlns:cx8="http://schemas.microsoft.com/office/drawing/2016/5/14/chartex" xmlns:mc="http://schemas.openxmlformats.org/markup-compatibility/2006" xmlns:aink="http://schemas.microsoft.com/office/drawing/2016/ink" xmlns:am3d="http://schemas.microsoft.com/office/drawing/2017/model3d" xmlns:o="urn:schemas-microsoft-com:office:office" xmlns:r="http://schemas.openxmlformats.org/officeDocument/2006/relationships" xmlns:m="http://schemas.openxmlformats.org/officeDocument/2006/math" xmlns:v="urn:schemas-microsoft-com:vml" xmlns:wp14="http://schemas.microsoft.com/office/word/2010/wordprocessingDrawing" xmlns:wp="http://schemas.openxmlformats.org/drawingml/2006/wordprocessingDrawing" xmlns:w10="urn:schemas-microsoft-com:office:word" xmlns:w="http://schemas.openxmlformats.org/wordprocessingml/2006/main" xmlns:w14="http://schemas.microsoft.com/office/word/2010/wordml" xmlns:w15="http://schemas.microsoft.com/office/word/2012/wordml" xmlns:w16cid="http://schemas.microsoft.com/office/word/2016/wordml/cid" xmlns:w16se="http://schemas.microsoft.com/office/word/2015/wordml/symex" xmlns:wpg="http://schemas.microsoft.com/office/word/2010/wordprocessingGroup" xmlns:wpi="http://schemas.microsoft.com/office/word/2010/wordprocessingInk" xmlns:wne="http://schemas.microsoft.com/office/word/2006/wordml" xmlns:wps="http://schemas.microsoft.com/office/word/2010/wordprocessingShape" mc:Ignorable="w14 w15 w16se w16cid wp14">
+<w:ftr xmlns:wpc="http://schemas.microsoft.com/office/word/2010/wordprocessingCanvas" xmlns:cx="http://schemas.microsoft.com/office/drawing/2014/chartex" xmlns:cx1="http://schemas.microsoft.com/office/drawing/2015/9/8/chartex" xmlns:cx2="http://schemas.microsoft.com/office/drawing/2015/10/21/chartex" xmlns:cx3="http://schemas.microsoft.com/office/drawing/2016/5/9/chartex" xmlns:cx4="http://schemas.microsoft.com/office/drawing/2016/5/10/chartex" xmlns:cx5="http://schemas.microsoft.com/office/drawing/2016/5/11/chartex" xmlns:cx6="http://schemas.microsoft.com/office/drawing/2016/5/12/chartex" xmlns:cx7="http://schemas.microsoft.com/office/drawing/2016/5/13/chartex" xmlns:cx8="http://schemas.microsoft.com/office/drawing/2016/5/14/chartex" xmlns:mc="http://schemas.openxmlformats.org/markup-compatibility/2006" xmlns:aink="http://schemas.microsoft.com/office/drawing/2016/ink" xmlns:am3d="http://schemas.microsoft.com/office/drawing/2017/model3d" xmlns:o="urn:schemas-microsoft-com:office:office" xmlns:r="http://schemas.openxmlformats.org/officeDocument/2006/relationships" xmlns:m="http://schemas.openxmlformats.org/officeDocument/2006/math" xmlns:v="urn:schemas-microsoft-com:vml" xmlns:wp14="http://schemas.microsoft.com/office/word/2010/wordprocessingDrawing" xmlns:wp="http://schemas.openxmlformats.org/drawingml/2006/wordprocessingDrawing" xmlns:w10="urn:schemas-microsoft-com:office:word" xmlns:w="http://schemas.openxmlformats.org/wordprocessingml/2006/main" xmlns:w14="http://schemas.microsoft.com/office/word/2010/wordml" xmlns:w15="http://schemas.microsoft.com/office/word/2012/wordml" xmlns:w16cex="http://schemas.microsoft.com/office/word/2018/wordml/cex" xmlns:w16cid="http://schemas.microsoft.com/office/word/2016/wordml/cid" xmlns:w16="http://schemas.microsoft.com/office/word/2018/wordml" xmlns:w16se="http://schemas.microsoft.com/office/word/2015/wordml/symex" xmlns:wpg="http://schemas.microsoft.com/office/word/2010/wordprocessingGroup" xmlns:wpi="http://schemas.microsoft.com/office/word/2010/wordprocessingInk" xmlns:wne="http://schemas.microsoft.com/office/word/2006/wordml" xmlns:wps="http://schemas.microsoft.com/office/word/2010/wordprocessingShape" mc:Ignorable="w14 w15 w16se w16cid w16 w16cex wp14">
   <w:sdt>
     <w:sdtPr>
       <w:rPr>
@@ -6211,11 +7342,6 @@
         <w:docPartUnique/>
       </w:docPartObj>
     </w:sdtPr>
-    <w:sdtEndPr>
-      <w:rPr>
-        <w:rStyle w:val="PageNumber"/>
-      </w:rPr>
-    </w:sdtEndPr>
     <w:sdtContent>
       <w:p>
         <w:pPr>
@@ -6269,7 +7395,7 @@
 </file>
 
 <file path=word/footnotes.xml><?xml version="1.0" encoding="utf-8"?>
-<w:footnotes xmlns:wpc="http://schemas.microsoft.com/office/word/2010/wordprocessingCanvas" xmlns:cx="http://schemas.microsoft.com/office/drawing/2014/chartex" xmlns:cx1="http://schemas.microsoft.com/office/drawing/2015/9/8/chartex" xmlns:cx2="http://schemas.microsoft.com/office/drawing/2015/10/21/chartex" xmlns:cx3="http://schemas.microsoft.com/office/drawing/2016/5/9/chartex" xmlns:cx4="http://schemas.microsoft.com/office/drawing/2016/5/10/chartex" xmlns:cx5="http://schemas.microsoft.com/office/drawing/2016/5/11/chartex" xmlns:cx6="http://schemas.microsoft.com/office/drawing/2016/5/12/chartex" xmlns:cx7="http://schemas.microsoft.com/office/drawing/2016/5/13/chartex" xmlns:cx8="http://schemas.microsoft.com/office/drawing/2016/5/14/chartex" xmlns:mc="http://schemas.openxmlformats.org/markup-compatibility/2006" xmlns:aink="http://schemas.microsoft.com/office/drawing/2016/ink" xmlns:am3d="http://schemas.microsoft.com/office/drawing/2017/model3d" xmlns:o="urn:schemas-microsoft-com:office:office" xmlns:r="http://schemas.openxmlformats.org/officeDocument/2006/relationships" xmlns:m="http://schemas.openxmlformats.org/officeDocument/2006/math" xmlns:v="urn:schemas-microsoft-com:vml" xmlns:wp14="http://schemas.microsoft.com/office/word/2010/wordprocessingDrawing" xmlns:wp="http://schemas.openxmlformats.org/drawingml/2006/wordprocessingDrawing" xmlns:w10="urn:schemas-microsoft-com:office:word" xmlns:w="http://schemas.openxmlformats.org/wordprocessingml/2006/main" xmlns:w14="http://schemas.microsoft.com/office/word/2010/wordml" xmlns:w15="http://schemas.microsoft.com/office/word/2012/wordml" xmlns:w16cid="http://schemas.microsoft.com/office/word/2016/wordml/cid" xmlns:w16se="http://schemas.microsoft.com/office/word/2015/wordml/symex" xmlns:wpg="http://schemas.microsoft.com/office/word/2010/wordprocessingGroup" xmlns:wpi="http://schemas.microsoft.com/office/word/2010/wordprocessingInk" xmlns:wne="http://schemas.microsoft.com/office/word/2006/wordml" xmlns:wps="http://schemas.microsoft.com/office/word/2010/wordprocessingShape" mc:Ignorable="w14 w15 w16se w16cid wp14">
+<w:footnotes xmlns:wpc="http://schemas.microsoft.com/office/word/2010/wordprocessingCanvas" xmlns:cx="http://schemas.microsoft.com/office/drawing/2014/chartex" xmlns:cx1="http://schemas.microsoft.com/office/drawing/2015/9/8/chartex" xmlns:cx2="http://schemas.microsoft.com/office/drawing/2015/10/21/chartex" xmlns:cx3="http://schemas.microsoft.com/office/drawing/2016/5/9/chartex" xmlns:cx4="http://schemas.microsoft.com/office/drawing/2016/5/10/chartex" xmlns:cx5="http://schemas.microsoft.com/office/drawing/2016/5/11/chartex" xmlns:cx6="http://schemas.microsoft.com/office/drawing/2016/5/12/chartex" xmlns:cx7="http://schemas.microsoft.com/office/drawing/2016/5/13/chartex" xmlns:cx8="http://schemas.microsoft.com/office/drawing/2016/5/14/chartex" xmlns:mc="http://schemas.openxmlformats.org/markup-compatibility/2006" xmlns:aink="http://schemas.microsoft.com/office/drawing/2016/ink" xmlns:am3d="http://schemas.microsoft.com/office/drawing/2017/model3d" xmlns:o="urn:schemas-microsoft-com:office:office" xmlns:r="http://schemas.openxmlformats.org/officeDocument/2006/relationships" xmlns:m="http://schemas.openxmlformats.org/officeDocument/2006/math" xmlns:v="urn:schemas-microsoft-com:vml" xmlns:wp14="http://schemas.microsoft.com/office/word/2010/wordprocessingDrawing" xmlns:wp="http://schemas.openxmlformats.org/drawingml/2006/wordprocessingDrawing" xmlns:w10="urn:schemas-microsoft-com:office:word" xmlns:w="http://schemas.openxmlformats.org/wordprocessingml/2006/main" xmlns:w14="http://schemas.microsoft.com/office/word/2010/wordml" xmlns:w15="http://schemas.microsoft.com/office/word/2012/wordml" xmlns:w16cex="http://schemas.microsoft.com/office/word/2018/wordml/cex" xmlns:w16cid="http://schemas.microsoft.com/office/word/2016/wordml/cid" xmlns:w16="http://schemas.microsoft.com/office/word/2018/wordml" xmlns:w16se="http://schemas.microsoft.com/office/word/2015/wordml/symex" xmlns:wpg="http://schemas.microsoft.com/office/word/2010/wordprocessingGroup" xmlns:wpi="http://schemas.microsoft.com/office/word/2010/wordprocessingInk" xmlns:wne="http://schemas.microsoft.com/office/word/2006/wordml" xmlns:wps="http://schemas.microsoft.com/office/word/2010/wordprocessingShape" mc:Ignorable="w14 w15 w16se w16cid w16 w16cex wp14">
   <w:footnote w:type="separator" w:id="-1">
     <w:p>
       <w:pPr>
@@ -6294,7 +7420,7 @@
 </file>
 
 <file path=word/numbering.xml><?xml version="1.0" encoding="utf-8"?>
-<w:numbering xmlns:wpc="http://schemas.microsoft.com/office/word/2010/wordprocessingCanvas" xmlns:cx="http://schemas.microsoft.com/office/drawing/2014/chartex" xmlns:cx1="http://schemas.microsoft.com/office/drawing/2015/9/8/chartex" xmlns:cx2="http://schemas.microsoft.com/office/drawing/2015/10/21/chartex" xmlns:cx3="http://schemas.microsoft.com/office/drawing/2016/5/9/chartex" xmlns:cx4="http://schemas.microsoft.com/office/drawing/2016/5/10/chartex" xmlns:cx5="http://schemas.microsoft.com/office/drawing/2016/5/11/chartex" xmlns:cx6="http://schemas.microsoft.com/office/drawing/2016/5/12/chartex" xmlns:cx7="http://schemas.microsoft.com/office/drawing/2016/5/13/chartex" xmlns:cx8="http://schemas.microsoft.com/office/drawing/2016/5/14/chartex" xmlns:mc="http://schemas.openxmlformats.org/markup-compatibility/2006" xmlns:aink="http://schemas.microsoft.com/office/drawing/2016/ink" xmlns:am3d="http://schemas.microsoft.com/office/drawing/2017/model3d" xmlns:o="urn:schemas-microsoft-com:office:office" xmlns:r="http://schemas.openxmlformats.org/officeDocument/2006/relationships" xmlns:m="http://schemas.openxmlformats.org/officeDocument/2006/math" xmlns:v="urn:schemas-microsoft-com:vml" xmlns:wp14="http://schemas.microsoft.com/office/word/2010/wordprocessingDrawing" xmlns:wp="http://schemas.openxmlformats.org/drawingml/2006/wordprocessingDrawing" xmlns:w10="urn:schemas-microsoft-com:office:word" xmlns:w="http://schemas.openxmlformats.org/wordprocessingml/2006/main" xmlns:w14="http://schemas.microsoft.com/office/word/2010/wordml" xmlns:w15="http://schemas.microsoft.com/office/word/2012/wordml" xmlns:w16cid="http://schemas.microsoft.com/office/word/2016/wordml/cid" xmlns:w16se="http://schemas.microsoft.com/office/word/2015/wordml/symex" xmlns:wpg="http://schemas.microsoft.com/office/word/2010/wordprocessingGroup" xmlns:wpi="http://schemas.microsoft.com/office/word/2010/wordprocessingInk" xmlns:wne="http://schemas.microsoft.com/office/word/2006/wordml" xmlns:wps="http://schemas.microsoft.com/office/word/2010/wordprocessingShape" mc:Ignorable="w14 w15 w16se w16cid wp14">
+<w:numbering xmlns:wpc="http://schemas.microsoft.com/office/word/2010/wordprocessingCanvas" xmlns:cx="http://schemas.microsoft.com/office/drawing/2014/chartex" xmlns:cx1="http://schemas.microsoft.com/office/drawing/2015/9/8/chartex" xmlns:cx2="http://schemas.microsoft.com/office/drawing/2015/10/21/chartex" xmlns:cx3="http://schemas.microsoft.com/office/drawing/2016/5/9/chartex" xmlns:cx4="http://schemas.microsoft.com/office/drawing/2016/5/10/chartex" xmlns:cx5="http://schemas.microsoft.com/office/drawing/2016/5/11/chartex" xmlns:cx6="http://schemas.microsoft.com/office/drawing/2016/5/12/chartex" xmlns:cx7="http://schemas.microsoft.com/office/drawing/2016/5/13/chartex" xmlns:cx8="http://schemas.microsoft.com/office/drawing/2016/5/14/chartex" xmlns:mc="http://schemas.openxmlformats.org/markup-compatibility/2006" xmlns:aink="http://schemas.microsoft.com/office/drawing/2016/ink" xmlns:am3d="http://schemas.microsoft.com/office/drawing/2017/model3d" xmlns:o="urn:schemas-microsoft-com:office:office" xmlns:r="http://schemas.openxmlformats.org/officeDocument/2006/relationships" xmlns:m="http://schemas.openxmlformats.org/officeDocument/2006/math" xmlns:v="urn:schemas-microsoft-com:vml" xmlns:wp14="http://schemas.microsoft.com/office/word/2010/wordprocessingDrawing" xmlns:wp="http://schemas.openxmlformats.org/drawingml/2006/wordprocessingDrawing" xmlns:w10="urn:schemas-microsoft-com:office:word" xmlns:w="http://schemas.openxmlformats.org/wordprocessingml/2006/main" xmlns:w14="http://schemas.microsoft.com/office/word/2010/wordml" xmlns:w15="http://schemas.microsoft.com/office/word/2012/wordml" xmlns:w16cex="http://schemas.microsoft.com/office/word/2018/wordml/cex" xmlns:w16cid="http://schemas.microsoft.com/office/word/2016/wordml/cid" xmlns:w16="http://schemas.microsoft.com/office/word/2018/wordml" xmlns:w16se="http://schemas.microsoft.com/office/word/2015/wordml/symex" xmlns:wpg="http://schemas.microsoft.com/office/word/2010/wordprocessingGroup" xmlns:wpi="http://schemas.microsoft.com/office/word/2010/wordprocessingInk" xmlns:wne="http://schemas.microsoft.com/office/word/2006/wordml" xmlns:wps="http://schemas.microsoft.com/office/word/2010/wordprocessingShape" mc:Ignorable="w14 w15 w16se w16cid w16 w16cex wp14">
   <w:abstractNum w:abstractNumId="0" w15:restartNumberingAfterBreak="0">
     <w:nsid w:val="033F3046"/>
     <w:multiLevelType w:val="hybridMultilevel"/>
@@ -6531,7 +7657,7 @@
 </file>
 
 <file path=word/styles.xml><?xml version="1.0" encoding="utf-8"?>
-<w:styles xmlns:mc="http://schemas.openxmlformats.org/markup-compatibility/2006" xmlns:r="http://schemas.openxmlformats.org/officeDocument/2006/relationships" xmlns:w="http://schemas.openxmlformats.org/wordprocessingml/2006/main" xmlns:w14="http://schemas.microsoft.com/office/word/2010/wordml" xmlns:w15="http://schemas.microsoft.com/office/word/2012/wordml" xmlns:w16cid="http://schemas.microsoft.com/office/word/2016/wordml/cid" xmlns:w16se="http://schemas.microsoft.com/office/word/2015/wordml/symex" mc:Ignorable="w14 w15 w16se w16cid">
+<w:styles xmlns:mc="http://schemas.openxmlformats.org/markup-compatibility/2006" xmlns:r="http://schemas.openxmlformats.org/officeDocument/2006/relationships" xmlns:w="http://schemas.openxmlformats.org/wordprocessingml/2006/main" xmlns:w14="http://schemas.microsoft.com/office/word/2010/wordml" xmlns:w15="http://schemas.microsoft.com/office/word/2012/wordml" xmlns:w16cex="http://schemas.microsoft.com/office/word/2018/wordml/cex" xmlns:w16cid="http://schemas.microsoft.com/office/word/2016/wordml/cid" xmlns:w16="http://schemas.microsoft.com/office/word/2018/wordml" xmlns:w16se="http://schemas.microsoft.com/office/word/2015/wordml/symex" mc:Ignorable="w14 w15 w16se w16cid w16 w16cex">
   <w:docDefaults>
     <w:rPrDefault>
       <w:rPr>
@@ -7214,6 +8340,29 @@
     <w:unhideWhenUsed/>
     <w:rsid w:val="00F919FC"/>
   </w:style>
+  <w:style w:type="character" w:styleId="Hyperlink">
+    <w:name w:val="Hyperlink"/>
+    <w:basedOn w:val="DefaultParagraphFont"/>
+    <w:uiPriority w:val="99"/>
+    <w:unhideWhenUsed/>
+    <w:rsid w:val="00273D53"/>
+    <w:rPr>
+      <w:color w:val="0000FF" w:themeColor="hyperlink"/>
+      <w:u w:val="single"/>
+    </w:rPr>
+  </w:style>
+  <w:style w:type="character" w:styleId="UnresolvedMention">
+    <w:name w:val="Unresolved Mention"/>
+    <w:basedOn w:val="DefaultParagraphFont"/>
+    <w:uiPriority w:val="99"/>
+    <w:semiHidden/>
+    <w:unhideWhenUsed/>
+    <w:rsid w:val="00273D53"/>
+    <w:rPr>
+      <w:color w:val="605E5C"/>
+      <w:shd w:val="clear" w:color="auto" w:fill="E1DFDD"/>
+    </w:rPr>
+  </w:style>
 </w:styles>
 </file>
 

</xml_diff>